<commit_message>
My Profile Assessment 1
</commit_message>
<xml_diff>
--- a/Assessment 1 My Profile.docx
+++ b/Assessment 1 My Profile.docx
@@ -65,6 +65,12 @@
           <w:t>https://github.com/ogrers?tab=repositories</w:t>
         </w:r>
       </w:hyperlink>
+      <w:r>
+        <w:rPr>
+          <w:rFonts w:ascii="Arial Narrow" w:hAnsi="Arial Narrow" w:cstheme="minorHAnsi"/>
+        </w:rPr>
+        <w:t xml:space="preserve"> </w:t>
+      </w:r>
     </w:p>
     <w:p>
       <w:pPr>
@@ -84,7 +90,13 @@
         <w:rPr>
           <w:rFonts w:ascii="Arial Narrow" w:hAnsi="Arial Narrow" w:cstheme="minorHAnsi"/>
         </w:rPr>
-        <w:t xml:space="preserve"> Pages </w:t>
+        <w:t xml:space="preserve"> Pag</w:t>
+      </w:r>
+      <w:r>
+        <w:rPr>
+          <w:rFonts w:ascii="Arial Narrow" w:hAnsi="Arial Narrow" w:cstheme="minorHAnsi"/>
+        </w:rPr>
+        <w:t xml:space="preserve">es </w:t>
       </w:r>
       <w:hyperlink r:id="rId5" w:history="1">
         <w:r>
@@ -92,7 +104,7 @@
             <w:rStyle w:val="Hyperlink"/>
             <w:rFonts w:ascii="Arial Narrow" w:hAnsi="Arial Narrow" w:cstheme="minorHAnsi"/>
           </w:rPr>
-          <w:t>https://github.com/ogrers/Assessment1</w:t>
+          <w:t>https://github.com/ogrers/Assessment1.git</w:t>
         </w:r>
       </w:hyperlink>
       <w:r>
@@ -423,18 +435,10 @@
           <w:rFonts w:ascii="Arial Narrow" w:hAnsi="Arial Narrow" w:cstheme="minorHAnsi"/>
         </w:rPr>
       </w:pPr>
-    </w:p>
-    <w:p>
-      <w:pPr>
-        <w:rPr>
-          <w:rFonts w:ascii="Arial Narrow" w:hAnsi="Arial Narrow" w:cstheme="minorHAnsi"/>
-        </w:rPr>
-      </w:pPr>
-      <w:r>
-        <w:rPr>
-          <w:rFonts w:ascii="Arial Narrow" w:hAnsi="Arial Narrow" w:cstheme="minorHAnsi"/>
-        </w:rPr>
-        <w:lastRenderedPageBreak/>
+      <w:r>
+        <w:rPr>
+          <w:rFonts w:ascii="Arial Narrow" w:hAnsi="Arial Narrow" w:cstheme="minorHAnsi"/>
+        </w:rPr>
         <w:t>Assessment 1 My Profile</w:t>
       </w:r>
     </w:p>
@@ -803,20 +807,20 @@
         <w:rPr>
           <w:rFonts w:ascii="Arial Narrow" w:hAnsi="Arial Narrow" w:cstheme="minorHAnsi"/>
         </w:rPr>
+        <w:t>Project Idea</w:t>
+      </w:r>
+    </w:p>
+    <w:p>
+      <w:pPr>
+        <w:rPr>
+          <w:rFonts w:ascii="Arial Narrow" w:hAnsi="Arial Narrow" w:cstheme="minorHAnsi"/>
+        </w:rPr>
+      </w:pPr>
+      <w:r>
+        <w:rPr>
+          <w:rFonts w:ascii="Arial Narrow" w:hAnsi="Arial Narrow" w:cstheme="minorHAnsi"/>
+        </w:rPr>
         <w:lastRenderedPageBreak/>
-        <w:t>Project Idea</w:t>
-      </w:r>
-    </w:p>
-    <w:p>
-      <w:pPr>
-        <w:rPr>
-          <w:rFonts w:ascii="Arial Narrow" w:hAnsi="Arial Narrow" w:cstheme="minorHAnsi"/>
-        </w:rPr>
-      </w:pPr>
-      <w:r>
-        <w:rPr>
-          <w:rFonts w:ascii="Arial Narrow" w:hAnsi="Arial Narrow" w:cstheme="minorHAnsi"/>
-        </w:rPr>
         <w:t>Overview</w:t>
       </w:r>
     </w:p>
@@ -1313,7 +1317,6 @@
         <w:rPr>
           <w:rFonts w:ascii="Arial Narrow" w:hAnsi="Arial Narrow" w:cstheme="minorHAnsi"/>
         </w:rPr>
-        <w:lastRenderedPageBreak/>
         <w:t>Information system is a set of components that process that maintaining different type of operational systems. Information systems is a technology manage the technology to support operations.</w:t>
       </w:r>
     </w:p>
@@ -2175,6 +2178,18 @@
       <w:shd w:val="clear" w:color="auto" w:fill="E1DFDD"/>
     </w:rPr>
   </w:style>
+  <w:style w:type="character" w:styleId="FollowedHyperlink">
+    <w:name w:val="FollowedHyperlink"/>
+    <w:basedOn w:val="DefaultParagraphFont"/>
+    <w:uiPriority w:val="99"/>
+    <w:semiHidden/>
+    <w:unhideWhenUsed/>
+    <w:rsid w:val="004A291C"/>
+    <w:rPr>
+      <w:color w:val="954F72" w:themeColor="followedHyperlink"/>
+      <w:u w:val="single"/>
+    </w:rPr>
+  </w:style>
 </w:styles>
 </file>
 

</xml_diff>